<commit_message>
trying to fix carpet algorithm
</commit_message>
<xml_diff>
--- a/An American owned and operated.docx
+++ b/An American owned and operated.docx
@@ -4,6 +4,11 @@
   <w:body>
     <w:p>
       <w:pPr>
+        <w:pStyle w:val="ListParagraph"/>
+        <w:numPr>
+          <w:ilvl w:val="0"/>
+          <w:numId w:val="1"/>
+        </w:numPr>
         <w:rPr>
           <w:noProof/>
         </w:rPr>
@@ -29,179 +34,194 @@
     </w:p>
     <w:p>
       <w:pPr>
-        <w:rPr>
-          <w:noProof/>
-        </w:rPr>
-      </w:pPr>
-      <w:r>
-        <w:rPr>
-          <w:noProof/>
-        </w:rPr>
-        <w:t>In ad</w:t>
-      </w:r>
-      <w:r>
-        <w:rPr>
-          <w:noProof/>
-        </w:rPr>
-        <w:t>d</w:t>
-      </w:r>
-      <w:r>
-        <w:rPr>
-          <w:noProof/>
-        </w:rPr>
-        <w:t>ition</w:t>
-      </w:r>
-      <w:r>
-        <w:rPr>
-          <w:noProof/>
-        </w:rPr>
-        <w:t>,</w:t>
-      </w:r>
-      <w:r>
-        <w:rPr>
-          <w:noProof/>
-        </w:rPr>
-        <w:t xml:space="preserve"> we offer a</w:t>
-      </w:r>
-      <w:r>
-        <w:rPr>
-          <w:noProof/>
-        </w:rPr>
-        <w:t>f</w:t>
-      </w:r>
-      <w:r>
-        <w:rPr>
-          <w:noProof/>
-        </w:rPr>
-        <w:t>fordable and sty</w:t>
-      </w:r>
-      <w:r>
-        <w:rPr>
-          <w:noProof/>
-        </w:rPr>
-        <w:t>li</w:t>
-      </w:r>
-      <w:r>
-        <w:rPr>
-          <w:noProof/>
-        </w:rPr>
-        <w:t>sh</w:t>
-      </w:r>
-      <w:r>
-        <w:rPr>
-          <w:noProof/>
-        </w:rPr>
-        <w:t xml:space="preserve"> K</w:t>
-      </w:r>
-      <w:r>
-        <w:rPr>
-          <w:noProof/>
-        </w:rPr>
-        <w:t>i</w:t>
-      </w:r>
-      <w:r>
-        <w:rPr>
-          <w:noProof/>
-        </w:rPr>
-        <w:t>t</w:t>
-      </w:r>
-      <w:r>
-        <w:rPr>
-          <w:noProof/>
-        </w:rPr>
-        <w:t xml:space="preserve">chen and </w:t>
-      </w:r>
-      <w:r>
-        <w:rPr>
-          <w:noProof/>
-        </w:rPr>
-        <w:t>B</w:t>
-      </w:r>
-      <w:r>
-        <w:rPr>
-          <w:noProof/>
-        </w:rPr>
-        <w:t>ath cabinets with an in</w:t>
-      </w:r>
-      <w:r>
-        <w:rPr>
-          <w:noProof/>
-        </w:rPr>
-        <w:t xml:space="preserve"> </w:t>
-      </w:r>
-      <w:r>
-        <w:rPr>
-          <w:noProof/>
-        </w:rPr>
-        <w:t>house designer.</w:t>
+        <w:pStyle w:val="ListParagraph"/>
+        <w:numPr>
+          <w:ilvl w:val="0"/>
+          <w:numId w:val="1"/>
+        </w:numPr>
+        <w:rPr>
+          <w:noProof/>
+        </w:rPr>
+      </w:pPr>
+      <w:r>
+        <w:rPr>
+          <w:noProof/>
+        </w:rPr>
+        <w:t>Overstock Floors</w:t>
+      </w:r>
+      <w:r>
+        <w:rPr>
+          <w:noProof/>
+        </w:rPr>
+        <w:t xml:space="preserve"> Etc.</w:t>
+      </w:r>
+      <w:r>
+        <w:rPr>
+          <w:noProof/>
+        </w:rPr>
+        <w:t xml:space="preserve">, with </w:t>
+      </w:r>
+      <w:r>
+        <w:rPr>
+          <w:noProof/>
+        </w:rPr>
+        <w:t>a combined 75</w:t>
+      </w:r>
+      <w:r>
+        <w:rPr>
+          <w:noProof/>
+        </w:rPr>
+        <w:t xml:space="preserve"> years of experience in the industry, stays on the cutting edge in style, color and design.</w:t>
       </w:r>
     </w:p>
     <w:p>
       <w:pPr>
-        <w:rPr>
-          <w:noProof/>
-        </w:rPr>
-      </w:pPr>
-      <w:r>
-        <w:rPr>
-          <w:noProof/>
-        </w:rPr>
-        <w:t>Overstock Floors</w:t>
-      </w:r>
-      <w:r>
-        <w:rPr>
-          <w:noProof/>
-        </w:rPr>
-        <w:t xml:space="preserve"> Etc.</w:t>
-      </w:r>
-      <w:r>
-        <w:rPr>
-          <w:noProof/>
-        </w:rPr>
-        <w:t xml:space="preserve">, with </w:t>
-      </w:r>
-      <w:r>
-        <w:rPr>
-          <w:noProof/>
-        </w:rPr>
-        <w:t>a combined 75</w:t>
-      </w:r>
-      <w:r>
-        <w:rPr>
-          <w:noProof/>
-        </w:rPr>
-        <w:t xml:space="preserve"> years of experience in the industry, stays on the cutting edge in style, color and design.</w:t>
+        <w:pStyle w:val="ListParagraph"/>
+        <w:numPr>
+          <w:ilvl w:val="0"/>
+          <w:numId w:val="1"/>
+        </w:numPr>
+        <w:rPr>
+          <w:noProof/>
+        </w:rPr>
+      </w:pPr>
+      <w:r>
+        <w:rPr>
+          <w:noProof/>
+        </w:rPr>
+        <w:t xml:space="preserve">We </w:t>
+      </w:r>
+      <w:r>
+        <w:rPr>
+          <w:noProof/>
+        </w:rPr>
+        <w:t>specialize in W</w:t>
+      </w:r>
+      <w:r>
+        <w:rPr>
+          <w:noProof/>
+        </w:rPr>
+        <w:t>ood</w:t>
+      </w:r>
+      <w:r>
+        <w:rPr>
+          <w:noProof/>
+        </w:rPr>
+        <w:t xml:space="preserve"> flooring:</w:t>
+      </w:r>
+      <w:r>
+        <w:rPr>
+          <w:noProof/>
+        </w:rPr>
+        <w:t xml:space="preserve"> </w:t>
+      </w:r>
+      <w:r>
+        <w:rPr>
+          <w:noProof/>
+        </w:rPr>
+        <w:t>S</w:t>
+      </w:r>
+      <w:r>
+        <w:rPr>
+          <w:noProof/>
+        </w:rPr>
+        <w:t>olid</w:t>
+      </w:r>
+      <w:r>
+        <w:rPr>
+          <w:noProof/>
+        </w:rPr>
+        <w:t xml:space="preserve"> or</w:t>
+      </w:r>
+      <w:r>
+        <w:rPr>
+          <w:noProof/>
+        </w:rPr>
+        <w:t xml:space="preserve"> </w:t>
+      </w:r>
+      <w:r>
+        <w:rPr>
+          <w:noProof/>
+        </w:rPr>
+        <w:t>E</w:t>
+      </w:r>
+      <w:r>
+        <w:rPr>
+          <w:noProof/>
+        </w:rPr>
+        <w:t xml:space="preserve">ngineered, </w:t>
+      </w:r>
+      <w:r>
+        <w:rPr>
+          <w:noProof/>
+        </w:rPr>
+        <w:t>L</w:t>
+      </w:r>
+      <w:r>
+        <w:rPr>
+          <w:noProof/>
+        </w:rPr>
+        <w:t>aminate</w:t>
+      </w:r>
+      <w:r>
+        <w:rPr>
+          <w:noProof/>
+        </w:rPr>
+        <w:t>, and LVT</w:t>
+      </w:r>
+      <w:r>
+        <w:rPr>
+          <w:noProof/>
+        </w:rPr>
+        <w:t>.</w:t>
+      </w:r>
+      <w:r>
+        <w:rPr>
+          <w:noProof/>
+        </w:rPr>
+        <w:t xml:space="preserve"> </w:t>
       </w:r>
     </w:p>
     <w:p>
       <w:pPr>
-        <w:rPr>
-          <w:noProof/>
-        </w:rPr>
-      </w:pPr>
-      <w:r>
-        <w:rPr>
-          <w:noProof/>
-        </w:rPr>
-        <w:t xml:space="preserve">We </w:t>
-      </w:r>
-      <w:r>
-        <w:rPr>
-          <w:noProof/>
-        </w:rPr>
-        <w:t>specialize in W</w:t>
-      </w:r>
-      <w:r>
-        <w:rPr>
-          <w:noProof/>
-        </w:rPr>
-        <w:t>ood</w:t>
-      </w:r>
-      <w:r>
-        <w:rPr>
-          <w:noProof/>
-        </w:rPr>
-        <w:t xml:space="preserve"> flooring:</w:t>
+        <w:pStyle w:val="ListParagraph"/>
+        <w:numPr>
+          <w:ilvl w:val="0"/>
+          <w:numId w:val="1"/>
+        </w:numPr>
+        <w:rPr>
+          <w:noProof/>
+        </w:rPr>
+      </w:pPr>
+      <w:r>
+        <w:rPr>
+          <w:noProof/>
+        </w:rPr>
+        <w:t xml:space="preserve">We feature </w:t>
+      </w:r>
+      <w:r>
+        <w:rPr>
+          <w:noProof/>
+        </w:rPr>
+        <w:t>C</w:t>
+      </w:r>
+      <w:r>
+        <w:rPr>
+          <w:noProof/>
+        </w:rPr>
+        <w:t xml:space="preserve">arpeting </w:t>
+      </w:r>
+      <w:r>
+        <w:rPr>
+          <w:noProof/>
+        </w:rPr>
+        <w:t xml:space="preserve">from all the major </w:t>
+      </w:r>
+      <w:r>
+        <w:rPr>
+          <w:noProof/>
+        </w:rPr>
+        <w:t>manufacturers</w:t>
       </w:r>
       <w:r>
         <w:rPr>
@@ -213,181 +233,118 @@
         <w:rPr>
           <w:noProof/>
         </w:rPr>
-        <w:t>S</w:t>
-      </w:r>
-      <w:r>
-        <w:rPr>
-          <w:noProof/>
-        </w:rPr>
-        <w:t>olid</w:t>
-      </w:r>
-      <w:r>
-        <w:rPr>
-          <w:noProof/>
-        </w:rPr>
-        <w:t xml:space="preserve"> or</w:t>
-      </w:r>
-      <w:r>
-        <w:rPr>
-          <w:noProof/>
-        </w:rPr>
-        <w:t xml:space="preserve"> </w:t>
-      </w:r>
-      <w:r>
-        <w:rPr>
-          <w:noProof/>
-        </w:rPr>
-        <w:t>E</w:t>
-      </w:r>
-      <w:r>
-        <w:rPr>
-          <w:noProof/>
-        </w:rPr>
-        <w:t xml:space="preserve">ngineered, </w:t>
-      </w:r>
-      <w:r>
-        <w:rPr>
-          <w:noProof/>
-        </w:rPr>
-        <w:t>L</w:t>
-      </w:r>
-      <w:r>
-        <w:rPr>
-          <w:noProof/>
-        </w:rPr>
-        <w:t>aminate</w:t>
-      </w:r>
-      <w:r>
-        <w:rPr>
-          <w:noProof/>
-        </w:rPr>
-        <w:t>, and LVT</w:t>
-      </w:r>
-      <w:r>
-        <w:rPr>
-          <w:noProof/>
-        </w:rPr>
-        <w:t>.</w:t>
-      </w:r>
-      <w:r>
-        <w:rPr>
-          <w:noProof/>
-        </w:rPr>
-        <w:t xml:space="preserve"> </w:t>
+        <w:t>such as Karastan, Dream Weaver, B</w:t>
+      </w:r>
+      <w:r>
+        <w:rPr>
+          <w:noProof/>
+        </w:rPr>
+        <w:t>eaulieu</w:t>
+      </w:r>
+      <w:r>
+        <w:rPr>
+          <w:noProof/>
+        </w:rPr>
+        <w:t>, Shaw, and</w:t>
+      </w:r>
+      <w:r>
+        <w:rPr>
+          <w:noProof/>
+        </w:rPr>
+        <w:t xml:space="preserve"> Mohawk for all budgets and decó</w:t>
+      </w:r>
+      <w:r>
+        <w:rPr>
+          <w:noProof/>
+        </w:rPr>
+        <w:t>r.</w:t>
       </w:r>
     </w:p>
     <w:p>
       <w:pPr>
-        <w:rPr>
-          <w:noProof/>
-        </w:rPr>
-      </w:pPr>
-      <w:r>
-        <w:rPr>
-          <w:noProof/>
-        </w:rPr>
-        <w:t xml:space="preserve">We feature </w:t>
-      </w:r>
-      <w:r>
-        <w:rPr>
-          <w:noProof/>
-        </w:rPr>
-        <w:t>C</w:t>
-      </w:r>
-      <w:r>
-        <w:rPr>
-          <w:noProof/>
-        </w:rPr>
-        <w:t xml:space="preserve">arpeting </w:t>
-      </w:r>
-      <w:r>
-        <w:rPr>
-          <w:noProof/>
-        </w:rPr>
-        <w:t xml:space="preserve">from all the major </w:t>
-      </w:r>
-      <w:r>
-        <w:rPr>
-          <w:noProof/>
-        </w:rPr>
-        <w:t>manufacturers</w:t>
-      </w:r>
-      <w:r>
-        <w:rPr>
-          <w:noProof/>
-        </w:rPr>
-        <w:t xml:space="preserve"> </w:t>
-      </w:r>
-      <w:r>
-        <w:rPr>
-          <w:noProof/>
-        </w:rPr>
-        <w:t>such as Karastan, Dream Weaver, B</w:t>
-      </w:r>
-      <w:r>
-        <w:rPr>
-          <w:noProof/>
-        </w:rPr>
-        <w:t>eaulieu</w:t>
-      </w:r>
-      <w:r>
-        <w:rPr>
-          <w:noProof/>
-        </w:rPr>
-        <w:t>, Shaw, and Mohawk for all budgets and decor.</w:t>
+        <w:pStyle w:val="ListParagraph"/>
+        <w:numPr>
+          <w:ilvl w:val="0"/>
+          <w:numId w:val="1"/>
+        </w:numPr>
+        <w:rPr>
+          <w:noProof/>
+        </w:rPr>
+      </w:pPr>
+      <w:r>
+        <w:rPr>
+          <w:noProof/>
+        </w:rPr>
+        <w:t>W</w:t>
+      </w:r>
+      <w:r>
+        <w:rPr>
+          <w:noProof/>
+        </w:rPr>
+        <w:t xml:space="preserve">e </w:t>
+      </w:r>
+      <w:r>
+        <w:rPr>
+          <w:noProof/>
+        </w:rPr>
+        <w:t>feature</w:t>
+      </w:r>
+      <w:r>
+        <w:rPr>
+          <w:noProof/>
+        </w:rPr>
+        <w:t xml:space="preserve"> a full line of </w:t>
+      </w:r>
+      <w:r>
+        <w:rPr>
+          <w:noProof/>
+        </w:rPr>
+        <w:t xml:space="preserve">Stone, Porcelain, </w:t>
+      </w:r>
+      <w:r>
+        <w:rPr>
+          <w:noProof/>
+        </w:rPr>
+        <w:t>Ceramic</w:t>
+      </w:r>
+      <w:r>
+        <w:rPr>
+          <w:noProof/>
+        </w:rPr>
+        <w:t xml:space="preserve"> and Tile</w:t>
+      </w:r>
+      <w:r>
+        <w:rPr>
+          <w:noProof/>
+        </w:rPr>
+        <w:t>.</w:t>
       </w:r>
     </w:p>
     <w:p>
       <w:pPr>
-        <w:rPr>
-          <w:noProof/>
-        </w:rPr>
-      </w:pPr>
-      <w:r>
-        <w:rPr>
-          <w:noProof/>
-        </w:rPr>
-        <w:t>W</w:t>
-      </w:r>
-      <w:r>
-        <w:rPr>
-          <w:noProof/>
-        </w:rPr>
-        <w:t xml:space="preserve">e </w:t>
-      </w:r>
-      <w:r>
-        <w:rPr>
-          <w:noProof/>
-        </w:rPr>
-        <w:t>feature</w:t>
-      </w:r>
-      <w:r>
-        <w:rPr>
-          <w:noProof/>
-        </w:rPr>
-        <w:t xml:space="preserve"> a full line of </w:t>
-      </w:r>
-      <w:r>
-        <w:rPr>
-          <w:noProof/>
-        </w:rPr>
-        <w:t xml:space="preserve">Stone, Porcelain and </w:t>
-      </w:r>
-      <w:r>
-        <w:rPr>
-          <w:noProof/>
-        </w:rPr>
-        <w:t>Ceramic</w:t>
-      </w:r>
-      <w:r>
-        <w:rPr>
-          <w:noProof/>
-        </w:rPr>
-        <w:t>.</w:t>
+        <w:pStyle w:val="ListParagraph"/>
+        <w:numPr>
+          <w:ilvl w:val="0"/>
+          <w:numId w:val="1"/>
+        </w:numPr>
+        <w:rPr>
+          <w:noProof/>
+        </w:rPr>
+      </w:pPr>
+      <w:r>
+        <w:rPr>
+          <w:noProof/>
+        </w:rPr>
+        <w:t>In addition, we offer affordable and stylish Kitchen and Bath cabinetry with consultation from our in house designer.</w:t>
       </w:r>
     </w:p>
     <w:p>
       <w:pPr>
+        <w:pStyle w:val="ListParagraph"/>
+        <w:numPr>
+          <w:ilvl w:val="0"/>
+          <w:numId w:val="1"/>
+        </w:numPr>
         <w:rPr>
           <w:noProof/>
         </w:rPr>
@@ -437,6 +394,11 @@
     </w:p>
     <w:p>
       <w:pPr>
+        <w:pStyle w:val="ListParagraph"/>
+        <w:numPr>
+          <w:ilvl w:val="0"/>
+          <w:numId w:val="1"/>
+        </w:numPr>
         <w:rPr>
           <w:noProof/>
         </w:rPr>
@@ -498,6 +460,11 @@
     </w:p>
     <w:p>
       <w:pPr>
+        <w:pStyle w:val="ListParagraph"/>
+        <w:numPr>
+          <w:ilvl w:val="0"/>
+          <w:numId w:val="1"/>
+        </w:numPr>
         <w:rPr>
           <w:noProof/>
         </w:rPr>
@@ -529,6 +496,11 @@
     </w:p>
     <w:p>
       <w:pPr>
+        <w:pStyle w:val="ListParagraph"/>
+        <w:numPr>
+          <w:ilvl w:val="0"/>
+          <w:numId w:val="1"/>
+        </w:numPr>
         <w:rPr>
           <w:noProof/>
         </w:rPr>
@@ -549,7 +521,19 @@
         <w:rPr>
           <w:noProof/>
         </w:rPr>
-        <w:t>not be combined with any other offer. This card must be presented at the time of purchase. Not redeemable for cash.</w:t>
+        <w:t xml:space="preserve">not be combined with any other offer. </w:t>
+      </w:r>
+      <w:r>
+        <w:rPr>
+          <w:noProof/>
+        </w:rPr>
+        <w:t>Please bring this card</w:t>
+      </w:r>
+      <w:r>
+        <w:rPr>
+          <w:noProof/>
+        </w:rPr>
+        <w:t xml:space="preserve"> at the time of purchase. Not redeemable for cash.</w:t>
       </w:r>
     </w:p>
     <w:sectPr>
@@ -560,6 +544,127 @@
     </w:sectPr>
   </w:body>
 </w:document>
+</file>
+
+<file path=word/numbering.xml><?xml version="1.0" encoding="utf-8"?>
+<w:numbering xmlns:ve="http://schemas.openxmlformats.org/markup-compatibility/2006" xmlns:o="urn:schemas-microsoft-com:office:office" xmlns:r="http://schemas.openxmlformats.org/officeDocument/2006/relationships" xmlns:m="http://schemas.openxmlformats.org/officeDocument/2006/math" xmlns:v="urn:schemas-microsoft-com:vml" xmlns:wp="http://schemas.openxmlformats.org/drawingml/2006/wordprocessingDrawing" xmlns:w10="urn:schemas-microsoft-com:office:word" xmlns:w="http://schemas.openxmlformats.org/wordprocessingml/2006/main" xmlns:wne="http://schemas.microsoft.com/office/word/2006/wordml">
+  <w:abstractNum w:abstractNumId="0">
+    <w:nsid w:val="20CD2170"/>
+    <w:multiLevelType w:val="hybridMultilevel"/>
+    <w:tmpl w:val="FB908CDC"/>
+    <w:lvl w:ilvl="0" w:tplc="04090001">
+      <w:start w:val="1"/>
+      <w:numFmt w:val="bullet"/>
+      <w:lvlText w:val=""/>
+      <w:lvlJc w:val="left"/>
+      <w:pPr>
+        <w:ind w:left="720" w:hanging="360"/>
+      </w:pPr>
+      <w:rPr>
+        <w:rFonts w:ascii="Symbol" w:hAnsi="Symbol" w:hint="default"/>
+      </w:rPr>
+    </w:lvl>
+    <w:lvl w:ilvl="1" w:tplc="04090003" w:tentative="1">
+      <w:start w:val="1"/>
+      <w:numFmt w:val="bullet"/>
+      <w:lvlText w:val="o"/>
+      <w:lvlJc w:val="left"/>
+      <w:pPr>
+        <w:ind w:left="1440" w:hanging="360"/>
+      </w:pPr>
+      <w:rPr>
+        <w:rFonts w:ascii="Courier New" w:hAnsi="Courier New" w:cs="Courier New" w:hint="default"/>
+      </w:rPr>
+    </w:lvl>
+    <w:lvl w:ilvl="2" w:tplc="04090005" w:tentative="1">
+      <w:start w:val="1"/>
+      <w:numFmt w:val="bullet"/>
+      <w:lvlText w:val=""/>
+      <w:lvlJc w:val="left"/>
+      <w:pPr>
+        <w:ind w:left="2160" w:hanging="360"/>
+      </w:pPr>
+      <w:rPr>
+        <w:rFonts w:ascii="Wingdings" w:hAnsi="Wingdings" w:hint="default"/>
+      </w:rPr>
+    </w:lvl>
+    <w:lvl w:ilvl="3" w:tplc="04090001" w:tentative="1">
+      <w:start w:val="1"/>
+      <w:numFmt w:val="bullet"/>
+      <w:lvlText w:val=""/>
+      <w:lvlJc w:val="left"/>
+      <w:pPr>
+        <w:ind w:left="2880" w:hanging="360"/>
+      </w:pPr>
+      <w:rPr>
+        <w:rFonts w:ascii="Symbol" w:hAnsi="Symbol" w:hint="default"/>
+      </w:rPr>
+    </w:lvl>
+    <w:lvl w:ilvl="4" w:tplc="04090003" w:tentative="1">
+      <w:start w:val="1"/>
+      <w:numFmt w:val="bullet"/>
+      <w:lvlText w:val="o"/>
+      <w:lvlJc w:val="left"/>
+      <w:pPr>
+        <w:ind w:left="3600" w:hanging="360"/>
+      </w:pPr>
+      <w:rPr>
+        <w:rFonts w:ascii="Courier New" w:hAnsi="Courier New" w:cs="Courier New" w:hint="default"/>
+      </w:rPr>
+    </w:lvl>
+    <w:lvl w:ilvl="5" w:tplc="04090005" w:tentative="1">
+      <w:start w:val="1"/>
+      <w:numFmt w:val="bullet"/>
+      <w:lvlText w:val=""/>
+      <w:lvlJc w:val="left"/>
+      <w:pPr>
+        <w:ind w:left="4320" w:hanging="360"/>
+      </w:pPr>
+      <w:rPr>
+        <w:rFonts w:ascii="Wingdings" w:hAnsi="Wingdings" w:hint="default"/>
+      </w:rPr>
+    </w:lvl>
+    <w:lvl w:ilvl="6" w:tplc="04090001" w:tentative="1">
+      <w:start w:val="1"/>
+      <w:numFmt w:val="bullet"/>
+      <w:lvlText w:val=""/>
+      <w:lvlJc w:val="left"/>
+      <w:pPr>
+        <w:ind w:left="5040" w:hanging="360"/>
+      </w:pPr>
+      <w:rPr>
+        <w:rFonts w:ascii="Symbol" w:hAnsi="Symbol" w:hint="default"/>
+      </w:rPr>
+    </w:lvl>
+    <w:lvl w:ilvl="7" w:tplc="04090003" w:tentative="1">
+      <w:start w:val="1"/>
+      <w:numFmt w:val="bullet"/>
+      <w:lvlText w:val="o"/>
+      <w:lvlJc w:val="left"/>
+      <w:pPr>
+        <w:ind w:left="5760" w:hanging="360"/>
+      </w:pPr>
+      <w:rPr>
+        <w:rFonts w:ascii="Courier New" w:hAnsi="Courier New" w:cs="Courier New" w:hint="default"/>
+      </w:rPr>
+    </w:lvl>
+    <w:lvl w:ilvl="8" w:tplc="04090005" w:tentative="1">
+      <w:start w:val="1"/>
+      <w:numFmt w:val="bullet"/>
+      <w:lvlText w:val=""/>
+      <w:lvlJc w:val="left"/>
+      <w:pPr>
+        <w:ind w:left="6480" w:hanging="360"/>
+      </w:pPr>
+      <w:rPr>
+        <w:rFonts w:ascii="Wingdings" w:hAnsi="Wingdings" w:hint="default"/>
+      </w:rPr>
+    </w:lvl>
+  </w:abstractNum>
+  <w:num w:numId="1">
+    <w:abstractNumId w:val="0"/>
+  </w:num>
+</w:numbering>
 </file>
 
 <file path=word/styles.xml><?xml version="1.0" encoding="utf-8"?>
@@ -780,6 +885,17 @@
       <w:sz w:val="16"/>
       <w:szCs w:val="16"/>
     </w:rPr>
+  </w:style>
+  <w:style w:type="paragraph" w:styleId="ListParagraph">
+    <w:name w:val="List Paragraph"/>
+    <w:basedOn w:val="Normal"/>
+    <w:uiPriority w:val="34"/>
+    <w:qFormat/>
+    <w:rsid w:val="008201C5"/>
+    <w:pPr>
+      <w:ind w:left="720"/>
+      <w:contextualSpacing/>
+    </w:pPr>
   </w:style>
 </w:styles>
 </file>

</xml_diff>